<commit_message>
Tested in vs code
</commit_message>
<xml_diff>
--- a/git_commands.docx
+++ b/git_commands.docx
@@ -60,6 +60,7 @@
       </w:pPr>
       <w:r>
         <w:rPr>
+          <w:noProof/>
           <w:lang w:val="en-US"/>
         </w:rPr>
         <w:drawing>
@@ -140,6 +141,7 @@
       </w:r>
       <w:r>
         <w:rPr>
+          <w:noProof/>
           <w:lang w:val="en-US"/>
         </w:rPr>
         <w:drawing>
@@ -249,6 +251,7 @@
         <w:rPr>
           <w:b/>
           <w:bCs/>
+          <w:noProof/>
           <w:lang w:val="en-US"/>
         </w:rPr>
         <w:drawing>
@@ -391,6 +394,7 @@
       </w:pPr>
       <w:r>
         <w:rPr>
+          <w:noProof/>
           <w:lang w:val="en-US"/>
         </w:rPr>
         <w:drawing>
@@ -496,6 +500,7 @@
       </w:pPr>
       <w:r>
         <w:rPr>
+          <w:noProof/>
           <w:lang w:val="en-US"/>
         </w:rPr>
         <w:drawing>
@@ -550,6 +555,7 @@
       </w:pPr>
       <w:r>
         <w:rPr>
+          <w:noProof/>
           <w:lang w:val="en-US"/>
         </w:rPr>
         <w:drawing>
@@ -734,6 +740,7 @@
         <w:rPr>
           <w:b/>
           <w:bCs/>
+          <w:noProof/>
           <w:lang w:val="en-US"/>
         </w:rPr>
         <w:drawing>
@@ -867,6 +874,7 @@
       </w:pPr>
       <w:r>
         <w:rPr>
+          <w:noProof/>
           <w:lang w:val="en-US"/>
         </w:rPr>
         <w:drawing>
@@ -992,6 +1000,7 @@
       </w:pPr>
       <w:r>
         <w:rPr>
+          <w:noProof/>
           <w:lang w:val="en-US"/>
         </w:rPr>
         <w:drawing>
@@ -1162,6 +1171,7 @@
       </w:pPr>
       <w:r>
         <w:rPr>
+          <w:noProof/>
           <w:lang w:val="en-US"/>
         </w:rPr>
         <w:drawing>
@@ -1253,6 +1263,1097 @@
     <w:p>
       <w:pPr>
         <w:rPr>
+          <w:lang w:val="en-US"/>
+        </w:rPr>
+      </w:pPr>
+    </w:p>
+    <w:p>
+      <w:pPr>
+        <w:rPr>
+          <w:lang w:val="en-US"/>
+        </w:rPr>
+      </w:pPr>
+      <w:r>
+        <w:rPr>
+          <w:lang w:val="en-US"/>
+        </w:rPr>
+        <w:t xml:space="preserve">So </w:t>
+      </w:r>
+      <w:proofErr w:type="gramStart"/>
+      <w:r>
+        <w:rPr>
+          <w:lang w:val="en-US"/>
+        </w:rPr>
+        <w:t>far</w:t>
+      </w:r>
+      <w:proofErr w:type="gramEnd"/>
+      <w:r>
+        <w:rPr>
+          <w:lang w:val="en-US"/>
+        </w:rPr>
+        <w:t xml:space="preserve"> we have created local repository now our task is to add this local repo to the </w:t>
+      </w:r>
+      <w:proofErr w:type="spellStart"/>
+      <w:r>
+        <w:rPr>
+          <w:lang w:val="en-US"/>
+        </w:rPr>
+        <w:t>github</w:t>
+      </w:r>
+      <w:proofErr w:type="spellEnd"/>
+      <w:r>
+        <w:rPr>
+          <w:lang w:val="en-US"/>
+        </w:rPr>
+        <w:t xml:space="preserve"> /remote and the command we use for that is </w:t>
+      </w:r>
+    </w:p>
+    <w:p>
+      <w:pPr>
+        <w:rPr>
+          <w:b/>
+          <w:bCs/>
+          <w:lang w:val="en-US"/>
+        </w:rPr>
+      </w:pPr>
+      <w:r>
+        <w:rPr>
+          <w:b/>
+          <w:bCs/>
+          <w:lang w:val="en-US"/>
+        </w:rPr>
+        <w:t xml:space="preserve">git remote add origin &lt;and the </w:t>
+      </w:r>
+      <w:proofErr w:type="spellStart"/>
+      <w:r>
+        <w:rPr>
+          <w:b/>
+          <w:bCs/>
+          <w:lang w:val="en-US"/>
+        </w:rPr>
+        <w:t>url</w:t>
+      </w:r>
+      <w:proofErr w:type="spellEnd"/>
+      <w:r>
+        <w:rPr>
+          <w:b/>
+          <w:bCs/>
+          <w:lang w:val="en-US"/>
+        </w:rPr>
+        <w:t xml:space="preserve"> of the repo&gt; </w:t>
+      </w:r>
+    </w:p>
+    <w:p>
+      <w:pPr>
+        <w:rPr>
+          <w:lang w:val="en-US"/>
+        </w:rPr>
+      </w:pPr>
+      <w:r>
+        <w:rPr>
+          <w:lang w:val="en-US"/>
+        </w:rPr>
+        <w:t xml:space="preserve">here origin can be </w:t>
+      </w:r>
+      <w:proofErr w:type="gramStart"/>
+      <w:r>
+        <w:rPr>
+          <w:lang w:val="en-US"/>
+        </w:rPr>
+        <w:t>anything ,it</w:t>
+      </w:r>
+      <w:proofErr w:type="gramEnd"/>
+      <w:r>
+        <w:rPr>
+          <w:lang w:val="en-US"/>
+        </w:rPr>
+        <w:t xml:space="preserve"> is just a convention to keep it as origin</w:t>
+      </w:r>
+    </w:p>
+    <w:p>
+      <w:pPr>
+        <w:rPr>
+          <w:lang w:val="en-US"/>
+        </w:rPr>
+      </w:pPr>
+      <w:r>
+        <w:rPr>
+          <w:lang w:val="en-US"/>
+        </w:rPr>
+        <w:t>origin is the name of the remote</w:t>
+      </w:r>
+    </w:p>
+    <w:p>
+      <w:pPr>
+        <w:rPr>
+          <w:b/>
+          <w:bCs/>
+          <w:lang w:val="en-US"/>
+        </w:rPr>
+      </w:pPr>
+    </w:p>
+    <w:p>
+      <w:pPr>
+        <w:rPr>
+          <w:lang w:val="en-US"/>
+        </w:rPr>
+      </w:pPr>
+      <w:r>
+        <w:rPr>
+          <w:lang w:val="en-US"/>
+        </w:rPr>
+        <w:t xml:space="preserve">this will create a remote for us in our </w:t>
+      </w:r>
+      <w:proofErr w:type="spellStart"/>
+      <w:r>
+        <w:rPr>
+          <w:lang w:val="en-US"/>
+        </w:rPr>
+        <w:t>github</w:t>
+      </w:r>
+      <w:proofErr w:type="spellEnd"/>
+    </w:p>
+    <w:p>
+      <w:pPr>
+        <w:rPr>
+          <w:lang w:val="en-US"/>
+        </w:rPr>
+      </w:pPr>
+      <w:r>
+        <w:rPr>
+          <w:lang w:val="en-US"/>
+        </w:rPr>
+        <w:t>now we can push our local repo to this remote repo which is origin</w:t>
+      </w:r>
+    </w:p>
+    <w:p>
+      <w:pPr>
+        <w:rPr>
+          <w:lang w:val="en-US"/>
+        </w:rPr>
+      </w:pPr>
+      <w:r>
+        <w:rPr>
+          <w:lang w:val="en-US"/>
+        </w:rPr>
+        <w:t xml:space="preserve">the command for that is </w:t>
+      </w:r>
+    </w:p>
+    <w:p>
+      <w:pPr>
+        <w:rPr>
+          <w:b/>
+          <w:bCs/>
+          <w:lang w:val="en-US"/>
+        </w:rPr>
+      </w:pPr>
+      <w:r>
+        <w:rPr>
+          <w:b/>
+          <w:bCs/>
+          <w:lang w:val="en-US"/>
+        </w:rPr>
+        <w:t>git push -u origin master</w:t>
+      </w:r>
+    </w:p>
+    <w:p>
+      <w:pPr>
+        <w:rPr>
+          <w:b/>
+          <w:bCs/>
+          <w:lang w:val="en-US"/>
+        </w:rPr>
+      </w:pPr>
+      <w:r>
+        <w:rPr>
+          <w:b/>
+          <w:bCs/>
+          <w:lang w:val="en-US"/>
+        </w:rPr>
+        <w:t>origin -&gt; the name of the repo</w:t>
+      </w:r>
+    </w:p>
+    <w:p>
+      <w:pPr>
+        <w:rPr>
+          <w:b/>
+          <w:bCs/>
+          <w:lang w:val="en-US"/>
+        </w:rPr>
+      </w:pPr>
+      <w:r>
+        <w:rPr>
+          <w:b/>
+          <w:bCs/>
+          <w:lang w:val="en-US"/>
+        </w:rPr>
+        <w:t xml:space="preserve">master is the name of the </w:t>
+      </w:r>
+      <w:proofErr w:type="spellStart"/>
+      <w:r>
+        <w:rPr>
+          <w:b/>
+          <w:bCs/>
+          <w:lang w:val="en-US"/>
+        </w:rPr>
+        <w:t>brance</w:t>
+      </w:r>
+      <w:proofErr w:type="spellEnd"/>
+    </w:p>
+    <w:p>
+      <w:pPr>
+        <w:rPr>
+          <w:b/>
+          <w:bCs/>
+          <w:lang w:val="en-US"/>
+        </w:rPr>
+      </w:pPr>
+    </w:p>
+    <w:p>
+      <w:pPr>
+        <w:rPr>
+          <w:lang w:val="en-US"/>
+        </w:rPr>
+      </w:pPr>
+      <w:r>
+        <w:rPr>
+          <w:lang w:val="en-US"/>
+        </w:rPr>
+        <w:t xml:space="preserve">there is PAT in </w:t>
+      </w:r>
+      <w:proofErr w:type="spellStart"/>
+      <w:proofErr w:type="gramStart"/>
+      <w:r>
+        <w:rPr>
+          <w:lang w:val="en-US"/>
+        </w:rPr>
+        <w:t>github</w:t>
+      </w:r>
+      <w:proofErr w:type="spellEnd"/>
+      <w:r>
+        <w:rPr>
+          <w:lang w:val="en-US"/>
+        </w:rPr>
+        <w:t xml:space="preserve"> ,which</w:t>
+      </w:r>
+      <w:proofErr w:type="gramEnd"/>
+      <w:r>
+        <w:rPr>
+          <w:lang w:val="en-US"/>
+        </w:rPr>
+        <w:t xml:space="preserve"> is used instead of password  </w:t>
+      </w:r>
+      <w:proofErr w:type="spellStart"/>
+      <w:r>
+        <w:rPr>
+          <w:lang w:val="en-US"/>
+        </w:rPr>
+        <w:t>inorder</w:t>
+      </w:r>
+      <w:proofErr w:type="spellEnd"/>
+      <w:r>
+        <w:rPr>
+          <w:lang w:val="en-US"/>
+        </w:rPr>
+        <w:t xml:space="preserve"> to access our </w:t>
+      </w:r>
+      <w:proofErr w:type="spellStart"/>
+      <w:r>
+        <w:rPr>
+          <w:lang w:val="en-US"/>
+        </w:rPr>
+        <w:t>github</w:t>
+      </w:r>
+      <w:proofErr w:type="spellEnd"/>
+      <w:r>
+        <w:rPr>
+          <w:lang w:val="en-US"/>
+        </w:rPr>
+        <w:t xml:space="preserve"> through git CLI</w:t>
+      </w:r>
+    </w:p>
+    <w:p>
+      <w:pPr>
+        <w:rPr>
+          <w:lang w:val="en-US"/>
+        </w:rPr>
+      </w:pPr>
+    </w:p>
+    <w:p>
+      <w:pPr>
+        <w:rPr>
+          <w:b/>
+          <w:bCs/>
+          <w:lang w:val="en-US"/>
+        </w:rPr>
+      </w:pPr>
+      <w:r>
+        <w:rPr>
+          <w:lang w:val="en-US"/>
+        </w:rPr>
+        <w:t xml:space="preserve">if any doubt </w:t>
+      </w:r>
+      <w:proofErr w:type="gramStart"/>
+      <w:r>
+        <w:rPr>
+          <w:lang w:val="en-US"/>
+        </w:rPr>
+        <w:t>refer</w:t>
+      </w:r>
+      <w:proofErr w:type="gramEnd"/>
+      <w:r>
+        <w:rPr>
+          <w:lang w:val="en-US"/>
+        </w:rPr>
+        <w:t xml:space="preserve"> to this site </w:t>
+      </w:r>
+      <w:hyperlink r:id="rId14" w:history="1">
+        <w:r>
+          <w:rPr>
+            <w:rStyle w:val="Hyperlink"/>
+            <w:b/>
+            <w:bCs/>
+            <w:lang w:val="en-US"/>
+          </w:rPr>
+          <w:t>source</w:t>
+        </w:r>
+      </w:hyperlink>
+    </w:p>
+    <w:p>
+      <w:pPr>
+        <w:rPr>
+          <w:b/>
+          <w:bCs/>
+          <w:lang w:val="en-US"/>
+        </w:rPr>
+      </w:pPr>
+    </w:p>
+    <w:p>
+      <w:pPr>
+        <w:rPr>
+          <w:b/>
+          <w:bCs/>
+          <w:lang w:val="en-US"/>
+        </w:rPr>
+      </w:pPr>
+    </w:p>
+    <w:p>
+      <w:pPr>
+        <w:rPr>
+          <w:b/>
+          <w:bCs/>
+          <w:lang w:val="en-US"/>
+        </w:rPr>
+      </w:pPr>
+      <w:r>
+        <w:rPr>
+          <w:b/>
+          <w:bCs/>
+          <w:lang w:val="en-US"/>
+        </w:rPr>
+        <w:t>GIT IGNORE</w:t>
+      </w:r>
+    </w:p>
+    <w:p>
+      <w:pPr>
+        <w:rPr>
+          <w:lang w:val="en-US"/>
+        </w:rPr>
+      </w:pPr>
+      <w:r>
+        <w:rPr>
+          <w:b/>
+          <w:bCs/>
+          <w:lang w:val="en-US"/>
+        </w:rPr>
+        <w:t xml:space="preserve"> </w:t>
+      </w:r>
+      <w:r>
+        <w:rPr>
+          <w:lang w:val="en-US"/>
+        </w:rPr>
+        <w:t xml:space="preserve">First create git ignore file using </w:t>
+      </w:r>
+      <w:r>
+        <w:rPr>
+          <w:lang w:val="en-US"/>
+        </w:rPr>
+        <w:t>command is</w:t>
+      </w:r>
+    </w:p>
+    <w:p>
+      <w:pPr>
+        <w:rPr>
+          <w:b/>
+          <w:bCs/>
+          <w:lang w:val="en-US"/>
+        </w:rPr>
+      </w:pPr>
+      <w:r>
+        <w:rPr>
+          <w:b/>
+          <w:bCs/>
+          <w:lang w:val="en-US"/>
+        </w:rPr>
+        <w:t xml:space="preserve">Type </w:t>
+      </w:r>
+      <w:proofErr w:type="spellStart"/>
+      <w:r>
+        <w:rPr>
+          <w:b/>
+          <w:bCs/>
+          <w:lang w:val="en-US"/>
+        </w:rPr>
+        <w:t>nul</w:t>
+      </w:r>
+      <w:proofErr w:type="spellEnd"/>
+      <w:r>
+        <w:rPr>
+          <w:b/>
+          <w:bCs/>
+          <w:lang w:val="en-US"/>
+        </w:rPr>
+        <w:t xml:space="preserve"> </w:t>
+      </w:r>
+      <w:proofErr w:type="gramStart"/>
+      <w:r>
+        <w:rPr>
+          <w:b/>
+          <w:bCs/>
+          <w:lang w:val="en-US"/>
+        </w:rPr>
+        <w:t>&gt; .</w:t>
+      </w:r>
+      <w:proofErr w:type="spellStart"/>
+      <w:r>
+        <w:rPr>
+          <w:b/>
+          <w:bCs/>
+          <w:lang w:val="en-US"/>
+        </w:rPr>
+        <w:t>gitignore</w:t>
+      </w:r>
+      <w:proofErr w:type="spellEnd"/>
+      <w:proofErr w:type="gramEnd"/>
+      <w:r>
+        <w:rPr>
+          <w:b/>
+          <w:bCs/>
+          <w:lang w:val="en-US"/>
+        </w:rPr>
+        <w:t xml:space="preserve"> </w:t>
+      </w:r>
+    </w:p>
+    <w:p>
+      <w:pPr>
+        <w:rPr>
+          <w:b/>
+          <w:bCs/>
+          <w:lang w:val="en-US"/>
+        </w:rPr>
+      </w:pPr>
+      <w:proofErr w:type="spellStart"/>
+      <w:r>
+        <w:rPr>
+          <w:b/>
+          <w:bCs/>
+          <w:lang w:val="en-US"/>
+        </w:rPr>
+        <w:t>attrib</w:t>
+      </w:r>
+      <w:proofErr w:type="spellEnd"/>
+      <w:r>
+        <w:rPr>
+          <w:b/>
+          <w:bCs/>
+          <w:lang w:val="en-US"/>
+        </w:rPr>
+        <w:t xml:space="preserve"> -</w:t>
+      </w:r>
+      <w:proofErr w:type="gramStart"/>
+      <w:r>
+        <w:rPr>
+          <w:b/>
+          <w:bCs/>
+          <w:lang w:val="en-US"/>
+        </w:rPr>
+        <w:t>h .</w:t>
+      </w:r>
+      <w:proofErr w:type="spellStart"/>
+      <w:r>
+        <w:rPr>
+          <w:b/>
+          <w:bCs/>
+          <w:lang w:val="en-US"/>
+        </w:rPr>
+        <w:t>gitignore</w:t>
+      </w:r>
+      <w:proofErr w:type="spellEnd"/>
+      <w:proofErr w:type="gramEnd"/>
+    </w:p>
+    <w:p>
+      <w:pPr>
+        <w:rPr>
+          <w:lang w:val="en-US"/>
+        </w:rPr>
+      </w:pPr>
+      <w:r>
+        <w:rPr>
+          <w:lang w:val="en-US"/>
+        </w:rPr>
+        <w:t>in windows</w:t>
+      </w:r>
+      <w:r>
+        <w:rPr>
+          <w:lang w:val="en-US"/>
+        </w:rPr>
+        <w:t>.</w:t>
+      </w:r>
+    </w:p>
+    <w:p>
+      <w:pPr>
+        <w:rPr>
+          <w:lang w:val="en-US"/>
+        </w:rPr>
+      </w:pPr>
+      <w:r>
+        <w:rPr>
+          <w:b/>
+          <w:bCs/>
+          <w:lang w:val="en-US"/>
+        </w:rPr>
+        <w:t xml:space="preserve">git clone </w:t>
+      </w:r>
+      <w:proofErr w:type="spellStart"/>
+      <w:proofErr w:type="gramStart"/>
+      <w:r>
+        <w:rPr>
+          <w:b/>
+          <w:bCs/>
+          <w:lang w:val="en-US"/>
+        </w:rPr>
+        <w:t>url</w:t>
+      </w:r>
+      <w:proofErr w:type="spellEnd"/>
+      <w:r>
+        <w:rPr>
+          <w:b/>
+          <w:bCs/>
+          <w:lang w:val="en-US"/>
+        </w:rPr>
+        <w:t xml:space="preserve"> </w:t>
+      </w:r>
+      <w:r>
+        <w:rPr>
+          <w:lang w:val="en-US"/>
+        </w:rPr>
+        <w:t xml:space="preserve"> of</w:t>
+      </w:r>
+      <w:proofErr w:type="gramEnd"/>
+      <w:r>
+        <w:rPr>
+          <w:lang w:val="en-US"/>
+        </w:rPr>
+        <w:t xml:space="preserve"> the repo</w:t>
+      </w:r>
+    </w:p>
+    <w:p>
+      <w:pPr>
+        <w:rPr>
+          <w:lang w:val="en-US"/>
+        </w:rPr>
+      </w:pPr>
+      <w:r>
+        <w:rPr>
+          <w:lang w:val="en-US"/>
+        </w:rPr>
+        <w:t>we can even view the git logs of that repo if we clone it</w:t>
+      </w:r>
+    </w:p>
+    <w:p>
+      <w:pPr>
+        <w:rPr>
+          <w:lang w:val="en-US"/>
+        </w:rPr>
+      </w:pPr>
+    </w:p>
+    <w:p>
+      <w:pPr>
+        <w:rPr>
+          <w:lang w:val="en-US"/>
+        </w:rPr>
+      </w:pPr>
+    </w:p>
+    <w:p>
+      <w:pPr>
+        <w:rPr>
+          <w:lang w:val="en-US"/>
+        </w:rPr>
+      </w:pPr>
+    </w:p>
+    <w:p>
+      <w:pPr>
+        <w:rPr>
+          <w:lang w:val="en-US"/>
+        </w:rPr>
+      </w:pPr>
+    </w:p>
+    <w:p>
+      <w:pPr>
+        <w:rPr>
+          <w:lang w:val="en-US"/>
+        </w:rPr>
+      </w:pPr>
+    </w:p>
+    <w:p>
+      <w:pPr>
+        <w:rPr>
+          <w:lang w:val="en-US"/>
+        </w:rPr>
+      </w:pPr>
+    </w:p>
+    <w:p>
+      <w:pPr>
+        <w:rPr>
+          <w:lang w:val="en-US"/>
+        </w:rPr>
+      </w:pPr>
+    </w:p>
+    <w:p>
+      <w:pPr>
+        <w:rPr>
+          <w:lang w:val="en-US"/>
+        </w:rPr>
+      </w:pPr>
+    </w:p>
+    <w:p>
+      <w:pPr>
+        <w:rPr>
+          <w:lang w:val="en-US"/>
+        </w:rPr>
+      </w:pPr>
+      <w:r>
+        <w:rPr>
+          <w:lang w:val="en-US"/>
+        </w:rPr>
+        <w:t xml:space="preserve"> </w:t>
+      </w:r>
+      <w:r>
+        <w:rPr>
+          <w:lang w:val="en-US"/>
+        </w:rPr>
+        <w:t xml:space="preserve">Git branching </w:t>
+      </w:r>
+    </w:p>
+    <w:p>
+      <w:pPr>
+        <w:rPr>
+          <w:lang w:val="en-US"/>
+        </w:rPr>
+      </w:pPr>
+    </w:p>
+    <w:p>
+      <w:pPr>
+        <w:rPr>
+          <w:b/>
+          <w:bCs/>
+          <w:lang w:val="en-US"/>
+        </w:rPr>
+      </w:pPr>
+      <w:r>
+        <w:rPr>
+          <w:b/>
+          <w:bCs/>
+          <w:lang w:val="en-US"/>
+        </w:rPr>
+        <w:t>git branch &lt;new branch name&gt;</w:t>
+      </w:r>
+    </w:p>
+    <w:p>
+      <w:pPr>
+        <w:rPr>
+          <w:lang w:val="en-US"/>
+        </w:rPr>
+      </w:pPr>
+      <w:r>
+        <w:rPr>
+          <w:lang w:val="en-US"/>
+        </w:rPr>
+        <w:t xml:space="preserve"> to create new branch</w:t>
+      </w:r>
+    </w:p>
+    <w:p>
+      <w:pPr>
+        <w:rPr>
+          <w:b/>
+          <w:bCs/>
+          <w:lang w:val="en-US"/>
+        </w:rPr>
+      </w:pPr>
+      <w:r>
+        <w:rPr>
+          <w:b/>
+          <w:bCs/>
+          <w:lang w:val="en-US"/>
+        </w:rPr>
+        <w:t xml:space="preserve">git checkout &lt;branch name &gt; </w:t>
+      </w:r>
+    </w:p>
+    <w:p>
+      <w:pPr>
+        <w:rPr>
+          <w:lang w:val="en-US"/>
+        </w:rPr>
+      </w:pPr>
+      <w:r>
+        <w:rPr>
+          <w:lang w:val="en-US"/>
+        </w:rPr>
+        <w:t xml:space="preserve"> takes us to the branch which we want to go also bring back the files as if they were in the that branch.</w:t>
+      </w:r>
+    </w:p>
+    <w:p>
+      <w:pPr>
+        <w:rPr>
+          <w:b/>
+          <w:bCs/>
+          <w:lang w:val="en-US"/>
+        </w:rPr>
+      </w:pPr>
+      <w:r>
+        <w:rPr>
+          <w:b/>
+          <w:bCs/>
+          <w:lang w:val="en-US"/>
+        </w:rPr>
+        <w:t>git merge &lt;child branch name&gt;</w:t>
+      </w:r>
+    </w:p>
+    <w:p>
+      <w:pPr>
+        <w:rPr>
+          <w:lang w:val="en-US"/>
+        </w:rPr>
+      </w:pPr>
+      <w:r>
+        <w:rPr>
+          <w:lang w:val="en-US"/>
+        </w:rPr>
+        <w:t xml:space="preserve">in order to merge the branch </w:t>
+      </w:r>
+      <w:proofErr w:type="gramStart"/>
+      <w:r>
+        <w:rPr>
+          <w:lang w:val="en-US"/>
+        </w:rPr>
+        <w:t>fist</w:t>
+      </w:r>
+      <w:proofErr w:type="gramEnd"/>
+      <w:r>
+        <w:rPr>
+          <w:lang w:val="en-US"/>
+        </w:rPr>
+        <w:t xml:space="preserve"> go to master branch and then use the above command</w:t>
+      </w:r>
+    </w:p>
+    <w:p>
+      <w:pPr>
+        <w:rPr>
+          <w:lang w:val="en-US"/>
+        </w:rPr>
+      </w:pPr>
+    </w:p>
+    <w:p>
+      <w:pPr>
+        <w:rPr>
+          <w:b/>
+          <w:bCs/>
+          <w:lang w:val="en-US"/>
+        </w:rPr>
+      </w:pPr>
+      <w:r>
+        <w:rPr>
+          <w:b/>
+          <w:bCs/>
+          <w:lang w:val="en-US"/>
+        </w:rPr>
+        <w:t xml:space="preserve">IN ORDER TO SEE THESE CHANGES IN </w:t>
+      </w:r>
+      <w:proofErr w:type="gramStart"/>
+      <w:r>
+        <w:rPr>
+          <w:b/>
+          <w:bCs/>
+          <w:lang w:val="en-US"/>
+        </w:rPr>
+        <w:t>GRAPHICAL  FORM</w:t>
+      </w:r>
+      <w:proofErr w:type="gramEnd"/>
+      <w:r>
+        <w:rPr>
+          <w:b/>
+          <w:bCs/>
+          <w:lang w:val="en-US"/>
+        </w:rPr>
+        <w:t xml:space="preserve"> :</w:t>
+      </w:r>
+    </w:p>
+    <w:p>
+      <w:pPr>
+        <w:rPr>
+          <w:b/>
+          <w:bCs/>
+          <w:lang w:val="en-US"/>
+        </w:rPr>
+      </w:pPr>
+      <w:r>
+        <w:rPr>
+          <w:b/>
+          <w:bCs/>
+          <w:lang w:val="en-US"/>
+        </w:rPr>
+        <w:t>GITHUB&gt; REPO&gt; INSIGHTS&gt; NETWORK</w:t>
+      </w:r>
+    </w:p>
+    <w:p>
+      <w:pPr>
+        <w:rPr>
+          <w:lang w:val="en-US"/>
+        </w:rPr>
+      </w:pPr>
+    </w:p>
+    <w:p>
+      <w:pPr>
+        <w:rPr>
+          <w:lang w:val="en-US"/>
+        </w:rPr>
+      </w:pPr>
+      <w:r>
+        <w:rPr>
+          <w:lang w:val="en-US"/>
+        </w:rPr>
+        <w:t xml:space="preserve">Advanced topic </w:t>
+      </w:r>
+    </w:p>
+    <w:p>
+      <w:pPr>
+        <w:rPr>
+          <w:lang w:val="en-US"/>
+        </w:rPr>
+      </w:pPr>
+      <w:r>
+        <w:rPr>
+          <w:b/>
+          <w:bCs/>
+          <w:lang w:val="en-US"/>
+        </w:rPr>
+        <w:t xml:space="preserve">Git fork </w:t>
+      </w:r>
+      <w:r>
+        <w:rPr>
+          <w:lang w:val="en-US"/>
+        </w:rPr>
+        <w:t xml:space="preserve">this is used just to bring </w:t>
+      </w:r>
+      <w:proofErr w:type="spellStart"/>
+      <w:r>
+        <w:rPr>
+          <w:lang w:val="en-US"/>
+        </w:rPr>
+        <w:t>someones</w:t>
+      </w:r>
+      <w:proofErr w:type="spellEnd"/>
+      <w:r>
+        <w:rPr>
+          <w:lang w:val="en-US"/>
+        </w:rPr>
+        <w:t xml:space="preserve"> remote (</w:t>
+      </w:r>
+      <w:proofErr w:type="spellStart"/>
+      <w:r>
+        <w:rPr>
+          <w:lang w:val="en-US"/>
+        </w:rPr>
+        <w:t>github</w:t>
+      </w:r>
+      <w:proofErr w:type="spellEnd"/>
+      <w:r>
+        <w:rPr>
+          <w:lang w:val="en-US"/>
+        </w:rPr>
+        <w:t xml:space="preserve"> repo) to your </w:t>
+      </w:r>
+      <w:proofErr w:type="spellStart"/>
+      <w:r>
+        <w:rPr>
+          <w:lang w:val="en-US"/>
+        </w:rPr>
+        <w:t>github</w:t>
+      </w:r>
+      <w:proofErr w:type="spellEnd"/>
+      <w:r>
+        <w:rPr>
+          <w:lang w:val="en-US"/>
+        </w:rPr>
+        <w:t xml:space="preserve"> and then we can clone it and make changes to </w:t>
+      </w:r>
+      <w:proofErr w:type="gramStart"/>
+      <w:r>
+        <w:rPr>
+          <w:lang w:val="en-US"/>
+        </w:rPr>
+        <w:t>it ,here</w:t>
+      </w:r>
+      <w:proofErr w:type="gramEnd"/>
+      <w:r>
+        <w:rPr>
+          <w:lang w:val="en-US"/>
+        </w:rPr>
+        <w:t xml:space="preserve"> these changes will only be reflected in our </w:t>
+      </w:r>
+      <w:proofErr w:type="spellStart"/>
+      <w:r>
+        <w:rPr>
+          <w:lang w:val="en-US"/>
+        </w:rPr>
+        <w:t>github</w:t>
+      </w:r>
+      <w:proofErr w:type="spellEnd"/>
+      <w:r>
+        <w:rPr>
+          <w:lang w:val="en-US"/>
+        </w:rPr>
+        <w:t xml:space="preserve"> repo but not on the owners repo. </w:t>
+      </w:r>
+      <w:proofErr w:type="spellStart"/>
+      <w:r>
+        <w:rPr>
+          <w:lang w:val="en-US"/>
+        </w:rPr>
+        <w:t>Inorder</w:t>
+      </w:r>
+      <w:proofErr w:type="spellEnd"/>
+      <w:r>
+        <w:rPr>
+          <w:lang w:val="en-US"/>
+        </w:rPr>
+        <w:t xml:space="preserve"> to make our changes to be added into the repo by the owner we first need to make pull request and if the owner is happy with the </w:t>
+      </w:r>
+      <w:proofErr w:type="gramStart"/>
+      <w:r>
+        <w:rPr>
+          <w:lang w:val="en-US"/>
+        </w:rPr>
+        <w:t>changes</w:t>
+      </w:r>
+      <w:proofErr w:type="gramEnd"/>
+      <w:r>
+        <w:rPr>
+          <w:lang w:val="en-US"/>
+        </w:rPr>
+        <w:t xml:space="preserve"> he can approve the changes</w:t>
+      </w:r>
+    </w:p>
+    <w:p>
+      <w:pPr>
+        <w:rPr>
+          <w:lang w:val="en-US"/>
+        </w:rPr>
+      </w:pPr>
+      <w:r>
+        <w:rPr>
+          <w:lang w:val="en-US"/>
+        </w:rPr>
+        <w:t xml:space="preserve">The owner can see how many have forked his repo </w:t>
+      </w:r>
+    </w:p>
+    <w:p>
+      <w:pPr>
+        <w:rPr>
+          <w:b/>
+          <w:bCs/>
+          <w:lang w:val="en-US"/>
+        </w:rPr>
+      </w:pPr>
+      <w:r>
+        <w:rPr>
+          <w:b/>
+          <w:bCs/>
+          <w:lang w:val="en-US"/>
+        </w:rPr>
+        <w:t xml:space="preserve">git </w:t>
+      </w:r>
+      <w:proofErr w:type="gramStart"/>
+      <w:r>
+        <w:rPr>
+          <w:b/>
+          <w:bCs/>
+          <w:lang w:val="en-US"/>
+        </w:rPr>
+        <w:t>pull :</w:t>
+      </w:r>
+      <w:proofErr w:type="gramEnd"/>
+    </w:p>
+    <w:p>
+      <w:pPr>
+        <w:rPr>
+          <w:lang w:val="en-US"/>
+        </w:rPr>
+      </w:pPr>
+      <w:r>
+        <w:rPr>
+          <w:lang w:val="en-US"/>
+        </w:rPr>
+        <w:t xml:space="preserve">this is a way to communicate with the owner to tell them I have made changes (improvements to your </w:t>
+      </w:r>
+      <w:proofErr w:type="gramStart"/>
+      <w:r>
+        <w:rPr>
+          <w:lang w:val="en-US"/>
+        </w:rPr>
+        <w:t>code )</w:t>
+      </w:r>
+      <w:proofErr w:type="gramEnd"/>
+      <w:r>
+        <w:rPr>
+          <w:lang w:val="en-US"/>
+        </w:rPr>
+        <w:t xml:space="preserve">  if you find it ok then merge </w:t>
+      </w:r>
+      <w:proofErr w:type="spellStart"/>
+      <w:r>
+        <w:rPr>
+          <w:lang w:val="en-US"/>
+        </w:rPr>
+        <w:t>it.If</w:t>
+      </w:r>
+      <w:proofErr w:type="spellEnd"/>
+      <w:r>
+        <w:rPr>
+          <w:lang w:val="en-US"/>
+        </w:rPr>
+        <w:t xml:space="preserve"> the owner feels changes are good then she accepts the request and merges it with the master /main branch</w:t>
+      </w:r>
+    </w:p>
+    <w:p>
+      <w:pPr>
+        <w:rPr>
+          <w:lang w:val="en-US"/>
+        </w:rPr>
+      </w:pPr>
+    </w:p>
+    <w:p>
+      <w:pPr>
+        <w:rPr>
+          <w:lang w:val="en-US"/>
+        </w:rPr>
+      </w:pPr>
+    </w:p>
+    <w:p>
+      <w:pPr>
+        <w:rPr>
+          <w:b/>
+          <w:bCs/>
           <w:lang w:val="en-US"/>
         </w:rPr>
       </w:pPr>
@@ -1693,6 +2794,29 @@
     <w:semiHidden/>
     <w:unhideWhenUsed/>
   </w:style>
+  <w:style w:type="character" w:styleId="Hyperlink">
+    <w:name w:val="Hyperlink"/>
+    <w:basedOn w:val="DefaultParagraphFont"/>
+    <w:uiPriority w:val="99"/>
+    <w:unhideWhenUsed/>
+    <w:rsid w:val="00D34388"/>
+    <w:rPr>
+      <w:color w:val="0563C1" w:themeColor="hyperlink"/>
+      <w:u w:val="single"/>
+    </w:rPr>
+  </w:style>
+  <w:style w:type="character" w:styleId="UnresolvedMention">
+    <w:name w:val="Unresolved Mention"/>
+    <w:basedOn w:val="DefaultParagraphFont"/>
+    <w:uiPriority w:val="99"/>
+    <w:semiHidden/>
+    <w:unhideWhenUsed/>
+    <w:rsid w:val="00D34388"/>
+    <w:rPr>
+      <w:color w:val="605E5C"/>
+      <w:shd w:val="clear" w:color="auto" w:fill="E1DFDD"/>
+    </w:rPr>
+  </w:style>
 </w:styles>
 </file>
 

</xml_diff>